<commit_message>
Add new documents, fix invovice
</commit_message>
<xml_diff>
--- a/mergefield_docs_templates/2023_2024_SEMESTR_2/Zalacznik_V_Oswiadczenie_szkoly.docx
+++ b/mergefield_docs_templates/2023_2024_SEMESTR_2/Zalacznik_V_Oswiadczenie_szkoly.docx
@@ -7857,8 +7857,6 @@
             </w:r>
           </w:p>
         </w:tc>
-        <w:bookmarkStart w:id="2" w:name="_GoBack"/>
-        <w:bookmarkEnd w:id="2"/>
         <w:tc>
           <w:tcPr>
             <w:tcW w:w="4224" w:type="dxa"/>
@@ -13609,8 +13607,8 @@
             </w:r>
           </w:p>
         </w:tc>
-        <w:bookmarkStart w:id="3" w:name="OLE_LINK25"/>
-        <w:bookmarkStart w:id="4" w:name="OLE_LINK26"/>
+        <w:bookmarkStart w:id="2" w:name="OLE_LINK25"/>
+        <w:bookmarkStart w:id="3" w:name="OLE_LINK26"/>
         <w:tc>
           <w:tcPr>
             <w:tcW w:w="4345" w:type="dxa"/>
@@ -13676,8 +13674,8 @@
               </w:rPr>
               <w:fldChar w:fldCharType="end"/>
             </w:r>
+            <w:bookmarkEnd w:id="2"/>
             <w:bookmarkEnd w:id="3"/>
-            <w:bookmarkEnd w:id="4"/>
           </w:p>
         </w:tc>
       </w:tr>
@@ -14438,51 +14436,27 @@
     </w:p>
     <w:p>
       <w:pPr>
-        <w:tabs>
-          <w:tab w:val="left" w:pos="3882"/>
-        </w:tabs>
         <w:spacing w:after="0" w:line="240" w:lineRule="auto"/>
         <w:ind w:left="-851"/>
+        <w:contextualSpacing/>
         <w:jc w:val="both"/>
         <w:rPr>
           <w:rFonts w:ascii="Arial" w:eastAsia="Times New Roman" w:hAnsi="Arial" w:cs="Arial"/>
+          <w:b/>
           <w:color w:val="339966"/>
           <w:sz w:val="14"/>
-          <w:szCs w:val="12"/>
+          <w:szCs w:val="24"/>
           <w:lang w:val="pl-PL" w:eastAsia="pl-PL"/>
         </w:rPr>
       </w:pPr>
       <w:r>
         <w:rPr>
-          <w:rFonts w:ascii="Arial" w:eastAsia="Times New Roman" w:hAnsi="Arial" w:cs="Arial"/>
           <w:color w:val="339966"/>
           <w:sz w:val="14"/>
           <w:szCs w:val="12"/>
-          <w:lang w:val="pl-PL" w:eastAsia="pl-PL"/>
+          <w:lang w:val="pl-PL"/>
         </w:rPr>
-        <w:t xml:space="preserve">Pouczony/-a/ o treści art. 297 § 1 ustawy z dnia 6 czerwca 1997 r. – Kodeks karny (Dz. U. z 2022 r. poz. 1138, z </w:t>
-      </w:r>
-      <w:proofErr w:type="spellStart"/>
-      <w:r>
-        <w:rPr>
-          <w:rFonts w:ascii="Arial" w:eastAsia="Times New Roman" w:hAnsi="Arial" w:cs="Arial"/>
-          <w:color w:val="339966"/>
-          <w:sz w:val="14"/>
-          <w:szCs w:val="12"/>
-          <w:lang w:val="pl-PL" w:eastAsia="pl-PL"/>
-        </w:rPr>
-        <w:t>późn</w:t>
-      </w:r>
-      <w:proofErr w:type="spellEnd"/>
-      <w:r>
-        <w:rPr>
-          <w:rFonts w:ascii="Arial" w:eastAsia="Times New Roman" w:hAnsi="Arial" w:cs="Arial"/>
-          <w:color w:val="339966"/>
-          <w:sz w:val="14"/>
-          <w:szCs w:val="12"/>
-          <w:lang w:val="pl-PL" w:eastAsia="pl-PL"/>
-        </w:rPr>
-        <w:t>. zm.), który stanowi: „Kto, w celu uzyskania dla siebie lub kogo innego, od banku lub jednostki organizacyjnej prowadzącej podobną działalność gospodarczą na podstawie ustawy albo od organu lub instytucji dysponujących środkami publicznymi - kredytu, pożyczki pieniężnej, poręczenia, gwarancji, akredytywy, dotacji, subwencji, potwierdzenia przez bank zobowiązania wynikającego z poręczenia lub z gwarancji lub podobnego świadczenia pieniężnego na określony cel gospodarczy, instrumentu płatniczego lub zamówienia publicznego, przedkłada podrobiony, przerobiony, poświadczający nieprawdę albo nierzetelny dokument albo nierzetelne, pisemne oświadczenie dotyczące okoliczności o istotnym znaczeniu dla uzyskania wymienionego wsparcia finansowego, instrumentu płatniczego lub zamówienia, podlega karze pozbawienia wolności od 3 miesięcy do lat 5”, oświadczam, że informacje i dane przedstawione w niniejszym formularzu są aktualne i zgodne z prawdą.</w:t>
+        <w:t>Pouczony/-a/ o treści art. 297 § 1 ustawy z dnia 6 czerwca 1997 r. – Kodeks karny (Dz. U. z 2024 r. poz. 17), który stanowi: „Kto, w celu uzyskania dla siebie lub kogo innego, od banku lub jednostki organizacyjnej prowadzącej podobną działalność gospodarczą na podstawie ustawy albo od organu lub instytucji dysponujących środkami publicznymi - kredytu, pożyczki pieniężnej, poręczenia, gwarancji, akredytywy, dotacji, subwencji, potwierdzenia przez bank zobowiązania wynikającego z poręczenia lub z gwarancji lub podobnego świadczenia pieniężnego na określony cel gospodarczy, instrumentu płatniczego lub zamówienia publicznego, przedkłada podrobiony, przerobiony, poświadczający nieprawdę albo nierzetelny dokument albo nierzetelne, pisemne oświadczenie dotyczące okoliczności o istotnym znaczeniu dla uzyskania wymienionego wsparcia finansowego, instrumentu płatniczego lub zamówienia, podlega karze pozbawienia wolności od 3 miesięcy do lat 5”, oświadczam, że informacje i dane przedstawione w niniejszym formularzu są aktualne i zgodne z prawdą.</w:t>
       </w:r>
     </w:p>
     <w:p>
@@ -14604,7 +14578,6 @@
                 <w:lang w:eastAsia="pl-PL"/>
               </w:rPr>
             </w:pPr>
-            <w:proofErr w:type="spellStart"/>
             <w:r>
               <w:rPr>
                 <w:rFonts w:ascii="Arial" w:eastAsia="Times New Roman" w:hAnsi="Arial" w:cs="Arial"/>
@@ -14614,10 +14587,60 @@
                 <w:szCs w:val="14"/>
                 <w:lang w:eastAsia="pl-PL"/>
               </w:rPr>
-              <w:t>Miejscowość</w:t>
-            </w:r>
-            <w:proofErr w:type="spellEnd"/>
-            <w:r>
+              <w:t xml:space="preserve">Miejscowość:  </w:t>
+            </w:r>
+            <w:r>
+              <w:rPr>
+                <w:b/>
+                <w:color w:val="339966"/>
+                <w:sz w:val="18"/>
+                <w:szCs w:val="14"/>
+              </w:rPr>
+              <w:fldChar w:fldCharType="begin"/>
+            </w:r>
+            <w:r>
+              <w:rPr>
+                <w:b/>
+                <w:color w:val="339966"/>
+                <w:sz w:val="18"/>
+                <w:szCs w:val="14"/>
+              </w:rPr>
+              <w:instrText xml:space="preserve"> MERGEFIELD  city  \* MERGEFORMAT </w:instrText>
+            </w:r>
+            <w:r>
+              <w:rPr>
+                <w:b/>
+                <w:color w:val="339966"/>
+                <w:sz w:val="18"/>
+                <w:szCs w:val="14"/>
+              </w:rPr>
+              <w:fldChar w:fldCharType="separate"/>
+            </w:r>
+            <w:r>
+              <w:rPr>
+                <w:b/>
+                <w:noProof/>
+                <w:color w:val="339966"/>
+                <w:sz w:val="18"/>
+                <w:szCs w:val="14"/>
+              </w:rPr>
+              <w:t>«city»</w:t>
+            </w:r>
+            <w:r>
+              <w:rPr>
+                <w:b/>
+                <w:color w:val="339966"/>
+                <w:sz w:val="18"/>
+                <w:szCs w:val="14"/>
+              </w:rPr>
+              <w:fldChar w:fldCharType="end"/>
+            </w:r>
+          </w:p>
+          <w:p>
+            <w:pPr>
+              <w:spacing w:after="0" w:line="360" w:lineRule="auto"/>
+              <w:ind w:right="475"/>
+              <w:jc w:val="both"/>
               <w:rPr>
                 <w:rFonts w:ascii="Arial" w:eastAsia="Times New Roman" w:hAnsi="Arial" w:cs="Arial"/>
                 <w:b/>
@@ -14626,60 +14649,320 @@
                 <w:szCs w:val="14"/>
                 <w:lang w:eastAsia="pl-PL"/>
               </w:rPr>
-              <w:t xml:space="preserve">:  </w:t>
-            </w:r>
-            <w:r>
-              <w:rPr>
-                <w:b/>
-                <w:color w:val="339966"/>
-                <w:sz w:val="18"/>
-                <w:szCs w:val="14"/>
-              </w:rPr>
-              <w:fldChar w:fldCharType="begin"/>
-            </w:r>
-            <w:r>
-              <w:rPr>
-                <w:b/>
-                <w:color w:val="339966"/>
-                <w:sz w:val="18"/>
-                <w:szCs w:val="14"/>
-              </w:rPr>
-              <w:instrText xml:space="preserve"> MERGEFIELD  city  \* MERGEFORMAT </w:instrText>
-            </w:r>
-            <w:r>
-              <w:rPr>
-                <w:b/>
-                <w:color w:val="339966"/>
-                <w:sz w:val="18"/>
-                <w:szCs w:val="14"/>
-              </w:rPr>
-              <w:fldChar w:fldCharType="separate"/>
-            </w:r>
-            <w:r>
-              <w:rPr>
-                <w:b/>
-                <w:noProof/>
-                <w:color w:val="339966"/>
-                <w:sz w:val="18"/>
-                <w:szCs w:val="14"/>
-              </w:rPr>
-              <w:t>«city»</w:t>
-            </w:r>
-            <w:r>
-              <w:rPr>
-                <w:b/>
-                <w:color w:val="339966"/>
-                <w:sz w:val="18"/>
-                <w:szCs w:val="14"/>
-              </w:rPr>
-              <w:fldChar w:fldCharType="end"/>
-            </w:r>
+            </w:pPr>
           </w:p>
           <w:p>
             <w:pPr>
               <w:spacing w:after="0" w:line="360" w:lineRule="auto"/>
               <w:ind w:right="475"/>
               <w:jc w:val="both"/>
+              <w:rPr>
+                <w:rFonts w:ascii="Arial" w:eastAsia="Times New Roman" w:hAnsi="Arial" w:cs="Arial"/>
+                <w:b/>
+                <w:color w:val="339966"/>
+                <w:sz w:val="2"/>
+                <w:szCs w:val="2"/>
+                <w:lang w:eastAsia="pl-PL"/>
+              </w:rPr>
+            </w:pPr>
+          </w:p>
+          <w:p>
+            <w:pPr>
+              <w:spacing w:after="0" w:line="360" w:lineRule="auto"/>
+              <w:ind w:right="475"/>
+              <w:jc w:val="both"/>
+              <w:rPr>
+                <w:rFonts w:ascii="Arial" w:eastAsia="Times New Roman" w:hAnsi="Arial" w:cs="Arial"/>
+                <w:b/>
+                <w:color w:val="339966"/>
+                <w:sz w:val="2"/>
+                <w:szCs w:val="2"/>
+                <w:lang w:eastAsia="pl-PL"/>
+              </w:rPr>
+            </w:pPr>
+          </w:p>
+          <w:p>
+            <w:pPr>
+              <w:spacing w:after="0" w:line="360" w:lineRule="auto"/>
+              <w:ind w:right="475"/>
+              <w:jc w:val="both"/>
+              <w:rPr>
+                <w:rFonts w:ascii="Arial" w:eastAsia="Times New Roman" w:hAnsi="Arial" w:cs="Arial"/>
+                <w:b/>
+                <w:color w:val="339966"/>
+                <w:sz w:val="2"/>
+                <w:szCs w:val="2"/>
+                <w:lang w:eastAsia="pl-PL"/>
+              </w:rPr>
+            </w:pPr>
+          </w:p>
+          <w:p>
+            <w:pPr>
+              <w:spacing w:after="0" w:line="360" w:lineRule="auto"/>
+              <w:ind w:right="475"/>
+              <w:jc w:val="both"/>
+              <w:rPr>
+                <w:rFonts w:ascii="Arial" w:eastAsia="Times New Roman" w:hAnsi="Arial" w:cs="Arial"/>
+                <w:b/>
+                <w:color w:val="339966"/>
+                <w:sz w:val="2"/>
+                <w:szCs w:val="2"/>
+                <w:lang w:eastAsia="pl-PL"/>
+              </w:rPr>
+            </w:pPr>
+          </w:p>
+          <w:p>
+            <w:pPr>
+              <w:spacing w:after="0" w:line="360" w:lineRule="auto"/>
+              <w:ind w:right="475"/>
+              <w:jc w:val="both"/>
+              <w:rPr>
+                <w:rFonts w:ascii="Arial" w:eastAsia="Times New Roman" w:hAnsi="Arial" w:cs="Arial"/>
+                <w:b/>
+                <w:color w:val="339966"/>
+                <w:sz w:val="2"/>
+                <w:szCs w:val="2"/>
+                <w:lang w:eastAsia="pl-PL"/>
+              </w:rPr>
+            </w:pPr>
+          </w:p>
+          <w:p>
+            <w:pPr>
+              <w:spacing w:after="0" w:line="360" w:lineRule="auto"/>
+              <w:ind w:right="475"/>
+              <w:jc w:val="both"/>
+              <w:rPr>
+                <w:rFonts w:ascii="Arial" w:eastAsia="Times New Roman" w:hAnsi="Arial" w:cs="Arial"/>
+                <w:b/>
+                <w:color w:val="339966"/>
+                <w:sz w:val="2"/>
+                <w:szCs w:val="2"/>
+                <w:lang w:eastAsia="pl-PL"/>
+              </w:rPr>
+            </w:pPr>
+          </w:p>
+          <w:p>
+            <w:pPr>
+              <w:spacing w:after="0" w:line="360" w:lineRule="auto"/>
+              <w:ind w:right="475"/>
+              <w:jc w:val="both"/>
+              <w:rPr>
+                <w:rFonts w:ascii="Arial" w:eastAsia="Times New Roman" w:hAnsi="Arial" w:cs="Arial"/>
+                <w:b/>
+                <w:color w:val="339966"/>
+                <w:sz w:val="2"/>
+                <w:szCs w:val="2"/>
+                <w:lang w:eastAsia="pl-PL"/>
+              </w:rPr>
+            </w:pPr>
+          </w:p>
+          <w:p>
+            <w:pPr>
+              <w:spacing w:after="0" w:line="360" w:lineRule="auto"/>
+              <w:ind w:right="475"/>
+              <w:jc w:val="both"/>
+              <w:rPr>
+                <w:rFonts w:ascii="Arial" w:eastAsia="Times New Roman" w:hAnsi="Arial" w:cs="Arial"/>
+                <w:b/>
+                <w:color w:val="339966"/>
+                <w:sz w:val="2"/>
+                <w:szCs w:val="2"/>
+                <w:lang w:eastAsia="pl-PL"/>
+              </w:rPr>
+            </w:pPr>
+          </w:p>
+          <w:p>
+            <w:pPr>
+              <w:spacing w:after="0" w:line="360" w:lineRule="auto"/>
+              <w:ind w:right="475"/>
+              <w:jc w:val="both"/>
+              <w:rPr>
+                <w:rFonts w:ascii="Arial" w:eastAsia="Times New Roman" w:hAnsi="Arial" w:cs="Arial"/>
+                <w:b/>
+                <w:color w:val="339966"/>
+                <w:sz w:val="2"/>
+                <w:szCs w:val="2"/>
+                <w:lang w:eastAsia="pl-PL"/>
+              </w:rPr>
+            </w:pPr>
+          </w:p>
+          <w:p>
+            <w:pPr>
+              <w:spacing w:after="0" w:line="360" w:lineRule="auto"/>
+              <w:ind w:right="475"/>
+              <w:jc w:val="both"/>
+              <w:rPr>
+                <w:rFonts w:ascii="Arial" w:eastAsia="Times New Roman" w:hAnsi="Arial" w:cs="Arial"/>
+                <w:b/>
+                <w:color w:val="339966"/>
+                <w:sz w:val="2"/>
+                <w:szCs w:val="2"/>
+                <w:lang w:eastAsia="pl-PL"/>
+              </w:rPr>
+            </w:pPr>
+          </w:p>
+          <w:p>
+            <w:pPr>
+              <w:spacing w:after="0" w:line="360" w:lineRule="auto"/>
+              <w:ind w:right="475"/>
+              <w:jc w:val="both"/>
+              <w:rPr>
+                <w:rFonts w:ascii="Arial" w:eastAsia="Times New Roman" w:hAnsi="Arial" w:cs="Arial"/>
+                <w:b/>
+                <w:color w:val="339966"/>
+                <w:sz w:val="2"/>
+                <w:szCs w:val="2"/>
+                <w:lang w:eastAsia="pl-PL"/>
+              </w:rPr>
+            </w:pPr>
+          </w:p>
+          <w:p>
+            <w:pPr>
+              <w:spacing w:after="0" w:line="360" w:lineRule="auto"/>
+              <w:ind w:right="475"/>
+              <w:jc w:val="both"/>
+              <w:rPr>
+                <w:rFonts w:ascii="Arial" w:eastAsia="Times New Roman" w:hAnsi="Arial" w:cs="Arial"/>
+                <w:b/>
+                <w:color w:val="339966"/>
+                <w:sz w:val="2"/>
+                <w:szCs w:val="2"/>
+                <w:lang w:eastAsia="pl-PL"/>
+              </w:rPr>
+            </w:pPr>
+          </w:p>
+          <w:p>
+            <w:pPr>
+              <w:spacing w:after="0" w:line="360" w:lineRule="auto"/>
+              <w:ind w:right="475"/>
+              <w:jc w:val="both"/>
+              <w:rPr>
+                <w:rFonts w:ascii="Arial" w:eastAsia="Times New Roman" w:hAnsi="Arial" w:cs="Arial"/>
+                <w:b/>
+                <w:color w:val="339966"/>
+                <w:sz w:val="2"/>
+                <w:szCs w:val="2"/>
+                <w:lang w:eastAsia="pl-PL"/>
+              </w:rPr>
+            </w:pPr>
+          </w:p>
+          <w:p>
+            <w:pPr>
+              <w:spacing w:after="0" w:line="360" w:lineRule="auto"/>
+              <w:ind w:right="475"/>
+              <w:jc w:val="both"/>
+              <w:rPr>
+                <w:rFonts w:ascii="Arial" w:eastAsia="Times New Roman" w:hAnsi="Arial" w:cs="Arial"/>
+                <w:b/>
+                <w:color w:val="339966"/>
+                <w:sz w:val="2"/>
+                <w:szCs w:val="2"/>
+                <w:lang w:eastAsia="pl-PL"/>
+              </w:rPr>
+            </w:pPr>
+          </w:p>
+          <w:p>
+            <w:pPr>
+              <w:spacing w:after="0" w:line="360" w:lineRule="auto"/>
+              <w:ind w:right="475"/>
+              <w:jc w:val="both"/>
+              <w:rPr>
+                <w:rFonts w:ascii="Arial" w:eastAsia="Times New Roman" w:hAnsi="Arial" w:cs="Arial"/>
+                <w:b/>
+                <w:color w:val="339966"/>
+                <w:sz w:val="2"/>
+                <w:szCs w:val="2"/>
+                <w:lang w:eastAsia="pl-PL"/>
+              </w:rPr>
+            </w:pPr>
+          </w:p>
+          <w:p>
+            <w:pPr>
+              <w:spacing w:after="0" w:line="360" w:lineRule="auto"/>
+              <w:ind w:right="475"/>
+              <w:jc w:val="both"/>
+              <w:rPr>
+                <w:rFonts w:ascii="Arial" w:eastAsia="Times New Roman" w:hAnsi="Arial" w:cs="Arial"/>
+                <w:b/>
+                <w:color w:val="339966"/>
+                <w:sz w:val="2"/>
+                <w:szCs w:val="2"/>
+                <w:lang w:eastAsia="pl-PL"/>
+              </w:rPr>
+            </w:pPr>
+          </w:p>
+          <w:p>
+            <w:pPr>
+              <w:spacing w:after="0" w:line="360" w:lineRule="auto"/>
+              <w:ind w:right="475"/>
+              <w:jc w:val="both"/>
+              <w:rPr>
+                <w:rFonts w:ascii="Arial" w:eastAsia="Times New Roman" w:hAnsi="Arial" w:cs="Arial"/>
+                <w:b/>
+                <w:color w:val="339966"/>
+                <w:sz w:val="2"/>
+                <w:szCs w:val="2"/>
+                <w:lang w:eastAsia="pl-PL"/>
+              </w:rPr>
+            </w:pPr>
+          </w:p>
+          <w:p>
+            <w:pPr>
+              <w:spacing w:after="0" w:line="360" w:lineRule="auto"/>
+              <w:ind w:right="475"/>
+              <w:jc w:val="both"/>
+              <w:rPr>
+                <w:rFonts w:ascii="Arial" w:eastAsia="Times New Roman" w:hAnsi="Arial" w:cs="Arial"/>
+                <w:b/>
+                <w:color w:val="339966"/>
+                <w:sz w:val="2"/>
+                <w:szCs w:val="2"/>
+                <w:lang w:eastAsia="pl-PL"/>
+              </w:rPr>
+            </w:pPr>
+          </w:p>
+          <w:p>
+            <w:pPr>
+              <w:spacing w:after="0" w:line="360" w:lineRule="auto"/>
+              <w:ind w:right="475"/>
+              <w:jc w:val="both"/>
+              <w:rPr>
+                <w:rFonts w:ascii="Arial" w:eastAsia="Times New Roman" w:hAnsi="Arial" w:cs="Arial"/>
+                <w:b/>
+                <w:color w:val="339966"/>
+                <w:sz w:val="2"/>
+                <w:szCs w:val="2"/>
+                <w:lang w:eastAsia="pl-PL"/>
+              </w:rPr>
+            </w:pPr>
+          </w:p>
+          <w:p>
+            <w:pPr>
+              <w:spacing w:after="0" w:line="360" w:lineRule="auto"/>
+              <w:ind w:right="475"/>
+              <w:jc w:val="both"/>
+              <w:rPr>
+                <w:rFonts w:ascii="Arial" w:eastAsia="Times New Roman" w:hAnsi="Arial" w:cs="Arial"/>
+                <w:b/>
+                <w:color w:val="339966"/>
+                <w:sz w:val="2"/>
+                <w:szCs w:val="2"/>
+                <w:lang w:eastAsia="pl-PL"/>
+              </w:rPr>
+            </w:pPr>
+          </w:p>
+          <w:p>
+            <w:pPr>
+              <w:spacing w:after="0" w:line="240" w:lineRule="auto"/>
+              <w:jc w:val="both"/>
+              <w:rPr>
+                <w:b/>
+                <w:color w:val="339966"/>
+                <w:sz w:val="16"/>
+                <w:szCs w:val="16"/>
+              </w:rPr>
+            </w:pPr>
+            <w:r>
               <w:rPr>
                 <w:rFonts w:ascii="Arial" w:eastAsia="Times New Roman" w:hAnsi="Arial" w:cs="Arial"/>
                 <w:b/>
@@ -14688,312 +14971,190 @@
                 <w:szCs w:val="14"/>
                 <w:lang w:eastAsia="pl-PL"/>
               </w:rPr>
-            </w:pPr>
-          </w:p>
-          <w:p>
-            <w:pPr>
-              <w:spacing w:after="0" w:line="360" w:lineRule="auto"/>
-              <w:ind w:right="475"/>
-              <w:jc w:val="both"/>
-              <w:rPr>
-                <w:rFonts w:ascii="Arial" w:eastAsia="Times New Roman" w:hAnsi="Arial" w:cs="Arial"/>
-                <w:b/>
-                <w:color w:val="339966"/>
-                <w:sz w:val="2"/>
-                <w:szCs w:val="2"/>
+              <w:t xml:space="preserve">Data </w:t>
+            </w:r>
+            <w:r>
+              <w:rPr>
+                <w:rFonts w:ascii="Arial" w:eastAsia="Times New Roman" w:hAnsi="Arial" w:cs="Arial"/>
+                <w:b/>
+                <w:color w:val="339966"/>
+                <w:sz w:val="14"/>
+                <w:szCs w:val="14"/>
                 <w:lang w:eastAsia="pl-PL"/>
               </w:rPr>
-            </w:pPr>
-          </w:p>
-          <w:p>
-            <w:pPr>
-              <w:spacing w:after="0" w:line="360" w:lineRule="auto"/>
-              <w:ind w:right="475"/>
-              <w:jc w:val="both"/>
-              <w:rPr>
-                <w:rFonts w:ascii="Arial" w:eastAsia="Times New Roman" w:hAnsi="Arial" w:cs="Arial"/>
-                <w:b/>
-                <w:color w:val="339966"/>
-                <w:sz w:val="2"/>
-                <w:szCs w:val="2"/>
-                <w:lang w:eastAsia="pl-PL"/>
-              </w:rPr>
-            </w:pPr>
-          </w:p>
-          <w:p>
-            <w:pPr>
-              <w:spacing w:after="0" w:line="360" w:lineRule="auto"/>
-              <w:ind w:right="475"/>
-              <w:jc w:val="both"/>
-              <w:rPr>
-                <w:rFonts w:ascii="Arial" w:eastAsia="Times New Roman" w:hAnsi="Arial" w:cs="Arial"/>
-                <w:b/>
-                <w:color w:val="339966"/>
-                <w:sz w:val="2"/>
-                <w:szCs w:val="2"/>
-                <w:lang w:eastAsia="pl-PL"/>
-              </w:rPr>
-            </w:pPr>
-          </w:p>
-          <w:p>
-            <w:pPr>
-              <w:spacing w:after="0" w:line="360" w:lineRule="auto"/>
-              <w:ind w:right="475"/>
-              <w:jc w:val="both"/>
-              <w:rPr>
-                <w:rFonts w:ascii="Arial" w:eastAsia="Times New Roman" w:hAnsi="Arial" w:cs="Arial"/>
-                <w:b/>
-                <w:color w:val="339966"/>
-                <w:sz w:val="2"/>
-                <w:szCs w:val="2"/>
-                <w:lang w:eastAsia="pl-PL"/>
-              </w:rPr>
-            </w:pPr>
-          </w:p>
-          <w:p>
-            <w:pPr>
-              <w:spacing w:after="0" w:line="360" w:lineRule="auto"/>
-              <w:ind w:right="475"/>
-              <w:jc w:val="both"/>
-              <w:rPr>
-                <w:rFonts w:ascii="Arial" w:eastAsia="Times New Roman" w:hAnsi="Arial" w:cs="Arial"/>
-                <w:b/>
-                <w:color w:val="339966"/>
-                <w:sz w:val="2"/>
-                <w:szCs w:val="2"/>
-                <w:lang w:eastAsia="pl-PL"/>
-              </w:rPr>
-            </w:pPr>
-          </w:p>
-          <w:p>
-            <w:pPr>
-              <w:spacing w:after="0" w:line="360" w:lineRule="auto"/>
-              <w:ind w:right="475"/>
-              <w:jc w:val="both"/>
-              <w:rPr>
-                <w:rFonts w:ascii="Arial" w:eastAsia="Times New Roman" w:hAnsi="Arial" w:cs="Arial"/>
-                <w:b/>
-                <w:color w:val="339966"/>
-                <w:sz w:val="2"/>
-                <w:szCs w:val="2"/>
-                <w:lang w:eastAsia="pl-PL"/>
-              </w:rPr>
-            </w:pPr>
-          </w:p>
-          <w:p>
-            <w:pPr>
-              <w:spacing w:after="0" w:line="360" w:lineRule="auto"/>
-              <w:ind w:right="475"/>
-              <w:jc w:val="both"/>
-              <w:rPr>
-                <w:rFonts w:ascii="Arial" w:eastAsia="Times New Roman" w:hAnsi="Arial" w:cs="Arial"/>
-                <w:b/>
-                <w:color w:val="339966"/>
-                <w:sz w:val="2"/>
-                <w:szCs w:val="2"/>
-                <w:lang w:eastAsia="pl-PL"/>
-              </w:rPr>
-            </w:pPr>
-          </w:p>
-          <w:p>
-            <w:pPr>
-              <w:spacing w:after="0" w:line="360" w:lineRule="auto"/>
-              <w:ind w:right="475"/>
-              <w:jc w:val="both"/>
-              <w:rPr>
-                <w:rFonts w:ascii="Arial" w:eastAsia="Times New Roman" w:hAnsi="Arial" w:cs="Arial"/>
-                <w:b/>
-                <w:color w:val="339966"/>
-                <w:sz w:val="2"/>
-                <w:szCs w:val="2"/>
-                <w:lang w:eastAsia="pl-PL"/>
-              </w:rPr>
-            </w:pPr>
-          </w:p>
-          <w:p>
-            <w:pPr>
-              <w:spacing w:after="0" w:line="360" w:lineRule="auto"/>
-              <w:ind w:right="475"/>
-              <w:jc w:val="both"/>
-              <w:rPr>
-                <w:rFonts w:ascii="Arial" w:eastAsia="Times New Roman" w:hAnsi="Arial" w:cs="Arial"/>
-                <w:b/>
-                <w:color w:val="339966"/>
-                <w:sz w:val="2"/>
-                <w:szCs w:val="2"/>
-                <w:lang w:eastAsia="pl-PL"/>
-              </w:rPr>
-            </w:pPr>
-          </w:p>
-          <w:p>
-            <w:pPr>
-              <w:spacing w:after="0" w:line="360" w:lineRule="auto"/>
-              <w:ind w:right="475"/>
-              <w:jc w:val="both"/>
-              <w:rPr>
-                <w:rFonts w:ascii="Arial" w:eastAsia="Times New Roman" w:hAnsi="Arial" w:cs="Arial"/>
-                <w:b/>
-                <w:color w:val="339966"/>
-                <w:sz w:val="2"/>
-                <w:szCs w:val="2"/>
-                <w:lang w:eastAsia="pl-PL"/>
-              </w:rPr>
-            </w:pPr>
-          </w:p>
-          <w:p>
-            <w:pPr>
-              <w:spacing w:after="0" w:line="360" w:lineRule="auto"/>
-              <w:ind w:right="475"/>
-              <w:jc w:val="both"/>
-              <w:rPr>
-                <w:rFonts w:ascii="Arial" w:eastAsia="Times New Roman" w:hAnsi="Arial" w:cs="Arial"/>
-                <w:b/>
-                <w:color w:val="339966"/>
-                <w:sz w:val="2"/>
-                <w:szCs w:val="2"/>
-                <w:lang w:eastAsia="pl-PL"/>
-              </w:rPr>
-            </w:pPr>
-          </w:p>
-          <w:p>
-            <w:pPr>
-              <w:spacing w:after="0" w:line="360" w:lineRule="auto"/>
-              <w:ind w:right="475"/>
-              <w:jc w:val="both"/>
-              <w:rPr>
-                <w:rFonts w:ascii="Arial" w:eastAsia="Times New Roman" w:hAnsi="Arial" w:cs="Arial"/>
-                <w:b/>
-                <w:color w:val="339966"/>
-                <w:sz w:val="2"/>
-                <w:szCs w:val="2"/>
-                <w:lang w:eastAsia="pl-PL"/>
-              </w:rPr>
-            </w:pPr>
-          </w:p>
-          <w:p>
-            <w:pPr>
-              <w:spacing w:after="0" w:line="360" w:lineRule="auto"/>
-              <w:ind w:right="475"/>
-              <w:jc w:val="both"/>
-              <w:rPr>
-                <w:rFonts w:ascii="Arial" w:eastAsia="Times New Roman" w:hAnsi="Arial" w:cs="Arial"/>
-                <w:b/>
-                <w:color w:val="339966"/>
-                <w:sz w:val="2"/>
-                <w:szCs w:val="2"/>
-                <w:lang w:eastAsia="pl-PL"/>
-              </w:rPr>
-            </w:pPr>
-          </w:p>
-          <w:p>
-            <w:pPr>
-              <w:spacing w:after="0" w:line="360" w:lineRule="auto"/>
-              <w:ind w:right="475"/>
-              <w:jc w:val="both"/>
-              <w:rPr>
-                <w:rFonts w:ascii="Arial" w:eastAsia="Times New Roman" w:hAnsi="Arial" w:cs="Arial"/>
-                <w:b/>
-                <w:color w:val="339966"/>
-                <w:sz w:val="2"/>
-                <w:szCs w:val="2"/>
-                <w:lang w:eastAsia="pl-PL"/>
-              </w:rPr>
-            </w:pPr>
-          </w:p>
-          <w:p>
-            <w:pPr>
-              <w:spacing w:after="0" w:line="360" w:lineRule="auto"/>
-              <w:ind w:right="475"/>
-              <w:jc w:val="both"/>
-              <w:rPr>
-                <w:rFonts w:ascii="Arial" w:eastAsia="Times New Roman" w:hAnsi="Arial" w:cs="Arial"/>
-                <w:b/>
-                <w:color w:val="339966"/>
-                <w:sz w:val="2"/>
-                <w:szCs w:val="2"/>
-                <w:lang w:eastAsia="pl-PL"/>
-              </w:rPr>
-            </w:pPr>
-          </w:p>
-          <w:p>
-            <w:pPr>
-              <w:spacing w:after="0" w:line="360" w:lineRule="auto"/>
-              <w:ind w:right="475"/>
-              <w:jc w:val="both"/>
-              <w:rPr>
-                <w:rFonts w:ascii="Arial" w:eastAsia="Times New Roman" w:hAnsi="Arial" w:cs="Arial"/>
-                <w:b/>
-                <w:color w:val="339966"/>
-                <w:sz w:val="2"/>
-                <w:szCs w:val="2"/>
-                <w:lang w:eastAsia="pl-PL"/>
-              </w:rPr>
-            </w:pPr>
-          </w:p>
-          <w:p>
-            <w:pPr>
-              <w:spacing w:after="0" w:line="360" w:lineRule="auto"/>
-              <w:ind w:right="475"/>
-              <w:jc w:val="both"/>
-              <w:rPr>
-                <w:rFonts w:ascii="Arial" w:eastAsia="Times New Roman" w:hAnsi="Arial" w:cs="Arial"/>
-                <w:b/>
-                <w:color w:val="339966"/>
-                <w:sz w:val="2"/>
-                <w:szCs w:val="2"/>
-                <w:lang w:eastAsia="pl-PL"/>
-              </w:rPr>
-            </w:pPr>
-          </w:p>
-          <w:p>
-            <w:pPr>
-              <w:spacing w:after="0" w:line="360" w:lineRule="auto"/>
-              <w:ind w:right="475"/>
-              <w:jc w:val="both"/>
-              <w:rPr>
-                <w:rFonts w:ascii="Arial" w:eastAsia="Times New Roman" w:hAnsi="Arial" w:cs="Arial"/>
-                <w:b/>
-                <w:color w:val="339966"/>
-                <w:sz w:val="2"/>
-                <w:szCs w:val="2"/>
-                <w:lang w:eastAsia="pl-PL"/>
-              </w:rPr>
-            </w:pPr>
-          </w:p>
-          <w:p>
-            <w:pPr>
-              <w:spacing w:after="0" w:line="360" w:lineRule="auto"/>
-              <w:ind w:right="475"/>
-              <w:jc w:val="both"/>
-              <w:rPr>
-                <w:rFonts w:ascii="Arial" w:eastAsia="Times New Roman" w:hAnsi="Arial" w:cs="Arial"/>
-                <w:b/>
-                <w:color w:val="339966"/>
-                <w:sz w:val="2"/>
-                <w:szCs w:val="2"/>
-                <w:lang w:eastAsia="pl-PL"/>
-              </w:rPr>
-            </w:pPr>
-          </w:p>
-          <w:p>
-            <w:pPr>
-              <w:spacing w:after="0" w:line="360" w:lineRule="auto"/>
-              <w:ind w:right="475"/>
-              <w:jc w:val="both"/>
-              <w:rPr>
-                <w:rFonts w:ascii="Arial" w:eastAsia="Times New Roman" w:hAnsi="Arial" w:cs="Arial"/>
-                <w:b/>
-                <w:color w:val="339966"/>
-                <w:sz w:val="2"/>
-                <w:szCs w:val="2"/>
-                <w:lang w:eastAsia="pl-PL"/>
-              </w:rPr>
-            </w:pPr>
+              <w:t xml:space="preserve"> </w:t>
+            </w:r>
+            <w:r>
+              <w:rPr>
+                <w:b/>
+                <w:color w:val="339966"/>
+                <w:sz w:val="16"/>
+                <w:szCs w:val="16"/>
+              </w:rPr>
+              <w:fldChar w:fldCharType="begin"/>
+            </w:r>
+            <w:r>
+              <w:rPr>
+                <w:b/>
+                <w:color w:val="339966"/>
+                <w:sz w:val="16"/>
+                <w:szCs w:val="16"/>
+              </w:rPr>
+              <w:instrText xml:space="preserve"> MERGEFIELD  date_day  \* MERGEFORMAT </w:instrText>
+            </w:r>
+            <w:r>
+              <w:rPr>
+                <w:b/>
+                <w:color w:val="339966"/>
+                <w:sz w:val="16"/>
+                <w:szCs w:val="16"/>
+              </w:rPr>
+              <w:fldChar w:fldCharType="separate"/>
+            </w:r>
+            <w:r>
+              <w:rPr>
+                <w:b/>
+                <w:noProof/>
+                <w:color w:val="339966"/>
+                <w:sz w:val="16"/>
+                <w:szCs w:val="16"/>
+              </w:rPr>
+              <w:t>«date_day»</w:t>
+            </w:r>
+            <w:r>
+              <w:rPr>
+                <w:b/>
+                <w:color w:val="339966"/>
+                <w:sz w:val="16"/>
+                <w:szCs w:val="16"/>
+              </w:rPr>
+              <w:fldChar w:fldCharType="end"/>
+            </w:r>
+            <w:r>
+              <w:rPr>
+                <w:b/>
+                <w:color w:val="339966"/>
+                <w:sz w:val="16"/>
+                <w:szCs w:val="16"/>
+              </w:rPr>
+              <w:t xml:space="preserve"> - </w:t>
+            </w:r>
+            <w:r>
+              <w:rPr>
+                <w:b/>
+                <w:color w:val="339966"/>
+                <w:sz w:val="16"/>
+                <w:szCs w:val="16"/>
+              </w:rPr>
+              <w:fldChar w:fldCharType="begin"/>
+            </w:r>
+            <w:r>
+              <w:rPr>
+                <w:b/>
+                <w:color w:val="339966"/>
+                <w:sz w:val="16"/>
+                <w:szCs w:val="16"/>
+              </w:rPr>
+              <w:instrText xml:space="preserve"> MERGEFIELD  date_month  \* MERGEFORMAT </w:instrText>
+            </w:r>
+            <w:r>
+              <w:rPr>
+                <w:b/>
+                <w:color w:val="339966"/>
+                <w:sz w:val="16"/>
+                <w:szCs w:val="16"/>
+              </w:rPr>
+              <w:fldChar w:fldCharType="separate"/>
+            </w:r>
+            <w:r>
+              <w:rPr>
+                <w:b/>
+                <w:noProof/>
+                <w:color w:val="339966"/>
+                <w:sz w:val="16"/>
+                <w:szCs w:val="16"/>
+              </w:rPr>
+              <w:t>«date_month»</w:t>
+            </w:r>
+            <w:r>
+              <w:rPr>
+                <w:b/>
+                <w:color w:val="339966"/>
+                <w:sz w:val="16"/>
+                <w:szCs w:val="16"/>
+              </w:rPr>
+              <w:fldChar w:fldCharType="end"/>
+            </w:r>
+            <w:r>
+              <w:rPr>
+                <w:b/>
+                <w:color w:val="339966"/>
+                <w:sz w:val="16"/>
+                <w:szCs w:val="16"/>
+              </w:rPr>
+              <w:t xml:space="preserve"> - </w:t>
+            </w:r>
+            <w:r>
+              <w:rPr>
+                <w:b/>
+                <w:color w:val="339966"/>
+                <w:sz w:val="16"/>
+                <w:szCs w:val="16"/>
+              </w:rPr>
+              <w:fldChar w:fldCharType="begin"/>
+            </w:r>
+            <w:r>
+              <w:rPr>
+                <w:b/>
+                <w:color w:val="339966"/>
+                <w:sz w:val="16"/>
+                <w:szCs w:val="16"/>
+              </w:rPr>
+              <w:instrText xml:space="preserve"> MERGEFIELD  date_year  \* MERGEFORMAT </w:instrText>
+            </w:r>
+            <w:r>
+              <w:rPr>
+                <w:b/>
+                <w:color w:val="339966"/>
+                <w:sz w:val="16"/>
+                <w:szCs w:val="16"/>
+              </w:rPr>
+              <w:fldChar w:fldCharType="separate"/>
+            </w:r>
+            <w:r>
+              <w:rPr>
+                <w:b/>
+                <w:noProof/>
+                <w:color w:val="339966"/>
+                <w:sz w:val="16"/>
+                <w:szCs w:val="16"/>
+              </w:rPr>
+              <w:t>«date_year»</w:t>
+            </w:r>
+            <w:r>
+              <w:rPr>
+                <w:b/>
+                <w:color w:val="339966"/>
+                <w:sz w:val="16"/>
+                <w:szCs w:val="16"/>
+              </w:rPr>
+              <w:fldChar w:fldCharType="end"/>
+            </w:r>
           </w:p>
           <w:p>
             <w:pPr>
               <w:spacing w:after="0" w:line="240" w:lineRule="auto"/>
               <w:jc w:val="both"/>
+              <w:rPr>
+                <w:rFonts w:ascii="Arial" w:eastAsia="Times New Roman" w:hAnsi="Arial" w:cs="Arial"/>
+                <w:b/>
+                <w:color w:val="339966"/>
+                <w:sz w:val="14"/>
+                <w:szCs w:val="12"/>
+                <w:lang w:val="pl-PL" w:eastAsia="pl-PL"/>
+              </w:rPr>
+            </w:pPr>
+            <w:r>
               <w:rPr>
                 <w:rFonts w:ascii="Arial" w:eastAsia="Times New Roman" w:hAnsi="Arial" w:cs="Arial"/>
                 <w:b/>
@@ -15002,7 +15163,8 @@
                 <w:szCs w:val="14"/>
                 <w:lang w:eastAsia="pl-PL"/>
               </w:rPr>
-            </w:pPr>
+              <w:t xml:space="preserve">        </w:t>
+            </w:r>
             <w:r>
               <w:rPr>
                 <w:rFonts w:ascii="Arial" w:eastAsia="Times New Roman" w:hAnsi="Arial" w:cs="Arial"/>
@@ -15010,246 +15172,12 @@
                 <w:color w:val="339966"/>
                 <w:sz w:val="16"/>
                 <w:szCs w:val="14"/>
-                <w:lang w:eastAsia="pl-PL"/>
-              </w:rPr>
-              <w:t>Data «date_day»-«date_month»-«</w:t>
-            </w:r>
-            <w:proofErr w:type="spellStart"/>
-            <w:r>
-              <w:rPr>
-                <w:rFonts w:ascii="Arial" w:eastAsia="Times New Roman" w:hAnsi="Arial" w:cs="Arial"/>
-                <w:b/>
-                <w:color w:val="339966"/>
-                <w:sz w:val="16"/>
-                <w:szCs w:val="14"/>
-                <w:lang w:eastAsia="pl-PL"/>
-              </w:rPr>
-              <w:t>date_year</w:t>
-            </w:r>
-            <w:proofErr w:type="spellEnd"/>
-            <w:r>
-              <w:rPr>
-                <w:rFonts w:ascii="Arial" w:eastAsia="Times New Roman" w:hAnsi="Arial" w:cs="Arial"/>
-                <w:b/>
-                <w:color w:val="339966"/>
-                <w:sz w:val="16"/>
-                <w:szCs w:val="14"/>
-                <w:lang w:eastAsia="pl-PL"/>
-              </w:rPr>
-              <w:t>»</w:t>
-            </w:r>
-          </w:p>
-          <w:p>
-            <w:pPr>
-              <w:spacing w:after="0" w:line="240" w:lineRule="auto"/>
-              <w:jc w:val="both"/>
-              <w:rPr>
-                <w:rFonts w:ascii="Arial" w:eastAsia="Times New Roman" w:hAnsi="Arial" w:cs="Arial"/>
-                <w:b/>
-                <w:color w:val="339966"/>
-                <w:sz w:val="16"/>
-                <w:szCs w:val="14"/>
-                <w:lang w:val="pl-PL" w:eastAsia="pl-PL"/>
-              </w:rPr>
-            </w:pPr>
-            <w:r>
-              <w:rPr>
-                <w:rFonts w:ascii="Arial" w:eastAsia="Times New Roman" w:hAnsi="Arial" w:cs="Arial"/>
-                <w:b/>
-                <w:color w:val="339966"/>
-                <w:sz w:val="16"/>
-                <w:szCs w:val="14"/>
-                <w:lang w:eastAsia="pl-PL"/>
-              </w:rPr>
-              <w:t xml:space="preserve">        </w:t>
-            </w:r>
-            <w:r>
-              <w:rPr>
-                <w:rFonts w:ascii="Arial" w:eastAsia="Times New Roman" w:hAnsi="Arial" w:cs="Arial"/>
-                <w:b/>
-                <w:color w:val="339966"/>
-                <w:sz w:val="16"/>
-                <w:szCs w:val="14"/>
                 <w:lang w:val="pl-PL" w:eastAsia="pl-PL"/>
               </w:rPr>
               <w:t>(dzień)(miesiąc)(rok)</w:t>
             </w:r>
-          </w:p>
-          <w:p>
-            <w:pPr>
-              <w:spacing w:after="0" w:line="240" w:lineRule="auto"/>
-              <w:jc w:val="both"/>
-              <w:rPr>
-                <w:rFonts w:ascii="Arial" w:eastAsia="Times New Roman" w:hAnsi="Arial" w:cs="Arial"/>
-                <w:b/>
-                <w:color w:val="339966"/>
-                <w:sz w:val="14"/>
-                <w:szCs w:val="12"/>
-                <w:lang w:val="pl-PL" w:eastAsia="pl-PL"/>
-              </w:rPr>
-            </w:pPr>
-          </w:p>
-          <w:p>
-            <w:pPr>
-              <w:spacing w:after="0" w:line="240" w:lineRule="auto"/>
-              <w:jc w:val="right"/>
-              <w:rPr>
-                <w:rFonts w:ascii="Arial" w:eastAsia="Times New Roman" w:hAnsi="Arial" w:cs="Arial"/>
-                <w:b/>
-                <w:color w:val="339966"/>
-                <w:sz w:val="14"/>
-                <w:szCs w:val="12"/>
-                <w:lang w:val="pl-PL" w:eastAsia="pl-PL"/>
-              </w:rPr>
-            </w:pPr>
-          </w:p>
-          <w:p>
-            <w:pPr>
-              <w:spacing w:after="0" w:line="240" w:lineRule="auto"/>
-              <w:jc w:val="both"/>
-              <w:rPr>
-                <w:rFonts w:ascii="Arial" w:eastAsia="Times New Roman" w:hAnsi="Arial" w:cs="Arial"/>
-                <w:b/>
-                <w:color w:val="339966"/>
-                <w:sz w:val="14"/>
-                <w:szCs w:val="12"/>
-                <w:lang w:val="pl-PL" w:eastAsia="pl-PL"/>
-              </w:rPr>
-            </w:pPr>
-          </w:p>
-          <w:p>
-            <w:pPr>
-              <w:spacing w:after="0" w:line="240" w:lineRule="auto"/>
-              <w:jc w:val="both"/>
-              <w:rPr>
-                <w:rFonts w:ascii="Arial" w:eastAsia="Times New Roman" w:hAnsi="Arial" w:cs="Arial"/>
-                <w:b/>
-                <w:color w:val="339966"/>
-                <w:sz w:val="14"/>
-                <w:szCs w:val="12"/>
-                <w:lang w:val="pl-PL" w:eastAsia="pl-PL"/>
-              </w:rPr>
-            </w:pPr>
-          </w:p>
-          <w:p>
-            <w:pPr>
-              <w:spacing w:after="0" w:line="240" w:lineRule="auto"/>
-              <w:jc w:val="both"/>
-              <w:rPr>
-                <w:rFonts w:ascii="Arial" w:eastAsia="Times New Roman" w:hAnsi="Arial" w:cs="Arial"/>
-                <w:b/>
-                <w:color w:val="339966"/>
-                <w:sz w:val="14"/>
-                <w:szCs w:val="12"/>
-                <w:lang w:val="pl-PL" w:eastAsia="pl-PL"/>
-              </w:rPr>
-            </w:pPr>
-          </w:p>
-          <w:p>
-            <w:pPr>
-              <w:spacing w:after="0" w:line="240" w:lineRule="auto"/>
-              <w:jc w:val="both"/>
-              <w:rPr>
-                <w:rFonts w:ascii="Arial" w:eastAsia="Times New Roman" w:hAnsi="Arial" w:cs="Arial"/>
-                <w:b/>
-                <w:color w:val="339966"/>
-                <w:sz w:val="14"/>
-                <w:szCs w:val="12"/>
-                <w:lang w:val="pl-PL" w:eastAsia="pl-PL"/>
-              </w:rPr>
-            </w:pPr>
-          </w:p>
-          <w:p>
-            <w:pPr>
-              <w:spacing w:after="0" w:line="240" w:lineRule="auto"/>
-              <w:jc w:val="both"/>
-              <w:rPr>
-                <w:rFonts w:ascii="Arial" w:eastAsia="Times New Roman" w:hAnsi="Arial" w:cs="Arial"/>
-                <w:b/>
-                <w:color w:val="339966"/>
-                <w:sz w:val="14"/>
-                <w:szCs w:val="12"/>
-                <w:lang w:val="pl-PL" w:eastAsia="pl-PL"/>
-              </w:rPr>
-            </w:pPr>
-          </w:p>
-          <w:p>
-            <w:pPr>
-              <w:spacing w:after="0" w:line="240" w:lineRule="auto"/>
-              <w:jc w:val="both"/>
-              <w:rPr>
-                <w:rFonts w:ascii="Arial" w:eastAsia="Times New Roman" w:hAnsi="Arial" w:cs="Arial"/>
-                <w:b/>
-                <w:color w:val="339966"/>
-                <w:sz w:val="14"/>
-                <w:szCs w:val="12"/>
-                <w:lang w:val="pl-PL" w:eastAsia="pl-PL"/>
-              </w:rPr>
-            </w:pPr>
-          </w:p>
-          <w:p>
-            <w:pPr>
-              <w:spacing w:after="0" w:line="240" w:lineRule="auto"/>
-              <w:jc w:val="both"/>
-              <w:rPr>
-                <w:rFonts w:ascii="Arial" w:eastAsia="Times New Roman" w:hAnsi="Arial" w:cs="Arial"/>
-                <w:b/>
-                <w:color w:val="339966"/>
-                <w:sz w:val="14"/>
-                <w:szCs w:val="12"/>
-                <w:lang w:val="pl-PL" w:eastAsia="pl-PL"/>
-              </w:rPr>
-            </w:pPr>
-          </w:p>
-          <w:p>
-            <w:pPr>
-              <w:spacing w:after="0" w:line="240" w:lineRule="auto"/>
-              <w:jc w:val="both"/>
-              <w:rPr>
-                <w:rFonts w:ascii="Arial" w:eastAsia="Times New Roman" w:hAnsi="Arial" w:cs="Arial"/>
-                <w:b/>
-                <w:color w:val="339966"/>
-                <w:sz w:val="14"/>
-                <w:szCs w:val="12"/>
-                <w:lang w:val="pl-PL" w:eastAsia="pl-PL"/>
-              </w:rPr>
-            </w:pPr>
-            <w:r>
-              <w:rPr>
-                <w:rFonts w:ascii="Arial" w:eastAsia="Times New Roman" w:hAnsi="Arial" w:cs="Arial"/>
-                <w:b/>
-                <w:color w:val="339966"/>
-                <w:sz w:val="14"/>
-                <w:szCs w:val="12"/>
-                <w:lang w:val="pl-PL" w:eastAsia="pl-PL"/>
-              </w:rPr>
-              <w:t>Data    -  - _</w:t>
-            </w:r>
-          </w:p>
-          <w:p>
-            <w:pPr>
-              <w:spacing w:after="0" w:line="240" w:lineRule="auto"/>
-              <w:jc w:val="both"/>
-              <w:rPr>
-                <w:rFonts w:ascii="Arial" w:eastAsia="Times New Roman" w:hAnsi="Arial" w:cs="Arial"/>
-                <w:b/>
-                <w:color w:val="339966"/>
-                <w:sz w:val="14"/>
-                <w:szCs w:val="12"/>
-                <w:lang w:val="pl-PL" w:eastAsia="pl-PL"/>
-              </w:rPr>
-            </w:pPr>
-            <w:r>
-              <w:rPr>
-                <w:rFonts w:ascii="Arial" w:eastAsia="Times New Roman" w:hAnsi="Arial" w:cs="Arial"/>
-                <w:b/>
-                <w:color w:val="339966"/>
-                <w:sz w:val="14"/>
-                <w:szCs w:val="12"/>
-                <w:lang w:val="pl-PL" w:eastAsia="pl-PL"/>
-              </w:rPr>
-              <w:t xml:space="preserve">        (dzień)(miesiąc)(rok)</w:t>
-            </w:r>
+            <w:bookmarkStart w:id="4" w:name="_GoBack"/>
+            <w:bookmarkEnd w:id="4"/>
           </w:p>
         </w:tc>
         <w:tc>
@@ -17474,6 +17402,17 @@
       <w:vertAlign w:val="superscript"/>
     </w:rPr>
   </w:style>
+  <w:style w:type="paragraph" w:styleId="Akapitzlist">
+    <w:name w:val="List Paragraph"/>
+    <w:basedOn w:val="Normalny"/>
+    <w:uiPriority w:val="34"/>
+    <w:qFormat/>
+    <w:rsid w:val="007C77A6"/>
+    <w:pPr>
+      <w:ind w:left="720"/>
+      <w:contextualSpacing/>
+    </w:pPr>
+  </w:style>
 </w:styles>
 </file>
 

</xml_diff>